<commit_message>
Commpletes S04a.01 and S04a.02
</commit_message>
<xml_diff>
--- a/MyObservationAndNotes.docx
+++ b/MyObservationAndNotes.docx
@@ -1523,6 +1523,13 @@
           <w:rFonts w:ascii="Arial" w:eastAsia="Times New Roman" w:hAnsi="Arial" w:cs="Arial"/>
           <w:color w:val="000000"/>
         </w:rPr>
+        <w:t xml:space="preserve">1/11 </w:t>
+      </w:r>
+      <w:r>
+        <w:rPr>
+          <w:rFonts w:ascii="Arial" w:eastAsia="Times New Roman" w:hAnsi="Arial" w:cs="Arial"/>
+          <w:color w:val="000000"/>
+        </w:rPr>
         <w:t xml:space="preserve">Day </w:t>
       </w:r>
       <w:r>
@@ -1554,6 +1561,13 @@
           <w:rFonts w:ascii="Arial" w:eastAsia="Times New Roman" w:hAnsi="Arial" w:cs="Arial"/>
           <w:color w:val="000000"/>
         </w:rPr>
+        <w:t xml:space="preserve">1/12 </w:t>
+      </w:r>
+      <w:r>
+        <w:rPr>
+          <w:rFonts w:ascii="Arial" w:eastAsia="Times New Roman" w:hAnsi="Arial" w:cs="Arial"/>
+          <w:color w:val="000000"/>
+        </w:rPr>
         <w:t xml:space="preserve">Day </w:t>
       </w:r>
       <w:r>
@@ -1580,6 +1594,13 @@
           <w:szCs w:val="24"/>
         </w:rPr>
       </w:pPr>
+      <w:r>
+        <w:rPr>
+          <w:rFonts w:ascii="Arial" w:eastAsia="Times New Roman" w:hAnsi="Arial" w:cs="Arial"/>
+          <w:color w:val="000000"/>
+        </w:rPr>
+        <w:t xml:space="preserve">1/13 </w:t>
+      </w:r>
       <w:r>
         <w:rPr>
           <w:rFonts w:ascii="Arial" w:eastAsia="Times New Roman" w:hAnsi="Arial" w:cs="Arial"/>
@@ -1714,6 +1735,13 @@
           <w:rFonts w:ascii="Arial" w:eastAsia="Times New Roman" w:hAnsi="Arial" w:cs="Arial"/>
           <w:color w:val="000000"/>
         </w:rPr>
+        <w:t xml:space="preserve">1/14 </w:t>
+      </w:r>
+      <w:r>
+        <w:rPr>
+          <w:rFonts w:ascii="Arial" w:eastAsia="Times New Roman" w:hAnsi="Arial" w:cs="Arial"/>
+          <w:color w:val="000000"/>
+        </w:rPr>
         <w:t>Day</w:t>
       </w:r>
       <w:r>
@@ -1745,6 +1773,13 @@
           <w:rFonts w:ascii="Arial" w:eastAsia="Times New Roman" w:hAnsi="Arial" w:cs="Arial"/>
           <w:color w:val="000000"/>
         </w:rPr>
+        <w:t xml:space="preserve">1/15 </w:t>
+      </w:r>
+      <w:r>
+        <w:rPr>
+          <w:rFonts w:ascii="Arial" w:eastAsia="Times New Roman" w:hAnsi="Arial" w:cs="Arial"/>
+          <w:color w:val="000000"/>
+        </w:rPr>
         <w:t>Day</w:t>
       </w:r>
       <w:r>
@@ -1776,6 +1811,13 @@
           <w:rFonts w:ascii="Arial" w:eastAsia="Times New Roman" w:hAnsi="Arial" w:cs="Arial"/>
           <w:color w:val="000000"/>
         </w:rPr>
+        <w:t xml:space="preserve">1/16 </w:t>
+      </w:r>
+      <w:r>
+        <w:rPr>
+          <w:rFonts w:ascii="Arial" w:eastAsia="Times New Roman" w:hAnsi="Arial" w:cs="Arial"/>
+          <w:color w:val="000000"/>
+        </w:rPr>
         <w:t>Day</w:t>
       </w:r>
       <w:r>
@@ -1807,6 +1849,13 @@
           <w:rFonts w:ascii="Arial" w:eastAsia="Times New Roman" w:hAnsi="Arial" w:cs="Arial"/>
           <w:color w:val="000000"/>
         </w:rPr>
+        <w:t xml:space="preserve">1/17 </w:t>
+      </w:r>
+      <w:r>
+        <w:rPr>
+          <w:rFonts w:ascii="Arial" w:eastAsia="Times New Roman" w:hAnsi="Arial" w:cs="Arial"/>
+          <w:color w:val="000000"/>
+        </w:rPr>
         <w:t>Day</w:t>
       </w:r>
       <w:r>
@@ -1876,6 +1925,20 @@
           <w:color w:val="000000"/>
         </w:rPr>
       </w:pPr>
+      <w:r>
+        <w:rPr>
+          <w:rFonts w:ascii="Arial" w:eastAsia="Times New Roman" w:hAnsi="Arial" w:cs="Arial"/>
+          <w:color w:val="000000"/>
+        </w:rPr>
+        <w:t>1/1</w:t>
+      </w:r>
+      <w:r>
+        <w:rPr>
+          <w:rFonts w:ascii="Arial" w:eastAsia="Times New Roman" w:hAnsi="Arial" w:cs="Arial"/>
+          <w:color w:val="000000"/>
+        </w:rPr>
+        <w:t xml:space="preserve">8 </w:t>
+      </w:r>
       <w:r>
         <w:rPr>
           <w:rFonts w:ascii="Arial" w:eastAsia="Times New Roman" w:hAnsi="Arial" w:cs="Arial"/>
@@ -1996,6 +2059,20 @@
           <w:rFonts w:ascii="Arial" w:eastAsia="Times New Roman" w:hAnsi="Arial" w:cs="Arial"/>
           <w:color w:val="000000"/>
         </w:rPr>
+        <w:t>1/1</w:t>
+      </w:r>
+      <w:r>
+        <w:rPr>
+          <w:rFonts w:ascii="Arial" w:eastAsia="Times New Roman" w:hAnsi="Arial" w:cs="Arial"/>
+          <w:color w:val="000000"/>
+        </w:rPr>
+        <w:t xml:space="preserve">9 </w:t>
+      </w:r>
+      <w:r>
+        <w:rPr>
+          <w:rFonts w:ascii="Arial" w:eastAsia="Times New Roman" w:hAnsi="Arial" w:cs="Arial"/>
+          <w:color w:val="000000"/>
+        </w:rPr>
         <w:t>Day 09: Started Lesson 4. Completed T03.01</w:t>
       </w:r>
     </w:p>
@@ -2011,6 +2088,20 @@
           <w:rFonts w:ascii="Arial" w:eastAsia="Times New Roman" w:hAnsi="Arial" w:cs="Arial"/>
           <w:color w:val="000000"/>
         </w:rPr>
+        <w:t>1/</w:t>
+      </w:r>
+      <w:r>
+        <w:rPr>
+          <w:rFonts w:ascii="Arial" w:eastAsia="Times New Roman" w:hAnsi="Arial" w:cs="Arial"/>
+          <w:color w:val="000000"/>
+        </w:rPr>
+        <w:t xml:space="preserve">20 </w:t>
+      </w:r>
+      <w:r>
+        <w:rPr>
+          <w:rFonts w:ascii="Arial" w:eastAsia="Times New Roman" w:hAnsi="Arial" w:cs="Arial"/>
+          <w:color w:val="000000"/>
+        </w:rPr>
         <w:t>Day 10: Continued Lesson 4. Started T03.02</w:t>
       </w:r>
     </w:p>
@@ -2026,6 +2117,27 @@
           <w:rFonts w:ascii="Arial" w:eastAsia="Times New Roman" w:hAnsi="Arial" w:cs="Arial"/>
           <w:color w:val="000000"/>
         </w:rPr>
+        <w:t>1/2</w:t>
+      </w:r>
+      <w:r>
+        <w:rPr>
+          <w:rFonts w:ascii="Arial" w:eastAsia="Times New Roman" w:hAnsi="Arial" w:cs="Arial"/>
+          <w:color w:val="000000"/>
+        </w:rPr>
+        <w:t>1</w:t>
+      </w:r>
+      <w:r>
+        <w:rPr>
+          <w:rFonts w:ascii="Arial" w:eastAsia="Times New Roman" w:hAnsi="Arial" w:cs="Arial"/>
+          <w:color w:val="000000"/>
+        </w:rPr>
+        <w:t xml:space="preserve"> </w:t>
+      </w:r>
+      <w:r>
+        <w:rPr>
+          <w:rFonts w:ascii="Arial" w:eastAsia="Times New Roman" w:hAnsi="Arial" w:cs="Arial"/>
+          <w:color w:val="000000"/>
+        </w:rPr>
         <w:t>Day 11:</w:t>
       </w:r>
       <w:r>
@@ -2048,6 +2160,20 @@
           <w:rFonts w:ascii="Arial" w:eastAsia="Times New Roman" w:hAnsi="Arial" w:cs="Arial"/>
           <w:color w:val="000000"/>
         </w:rPr>
+        <w:t>1/2</w:t>
+      </w:r>
+      <w:r>
+        <w:rPr>
+          <w:rFonts w:ascii="Arial" w:eastAsia="Times New Roman" w:hAnsi="Arial" w:cs="Arial"/>
+          <w:color w:val="000000"/>
+        </w:rPr>
+        <w:t xml:space="preserve">2 </w:t>
+      </w:r>
+      <w:r>
+        <w:rPr>
+          <w:rFonts w:ascii="Arial" w:eastAsia="Times New Roman" w:hAnsi="Arial" w:cs="Arial"/>
+          <w:color w:val="000000"/>
+        </w:rPr>
         <w:t>Day 12: Continued Lesson 4. Completed T03.02</w:t>
       </w:r>
       <w:r>
@@ -2091,6 +2217,27 @@
           <w:rFonts w:ascii="Arial" w:eastAsia="Times New Roman" w:hAnsi="Arial" w:cs="Arial"/>
           <w:color w:val="000000"/>
         </w:rPr>
+        <w:t>1/2</w:t>
+      </w:r>
+      <w:r>
+        <w:rPr>
+          <w:rFonts w:ascii="Arial" w:eastAsia="Times New Roman" w:hAnsi="Arial" w:cs="Arial"/>
+          <w:color w:val="000000"/>
+        </w:rPr>
+        <w:t>3</w:t>
+      </w:r>
+      <w:r>
+        <w:rPr>
+          <w:rFonts w:ascii="Arial" w:eastAsia="Times New Roman" w:hAnsi="Arial" w:cs="Arial"/>
+          <w:color w:val="000000"/>
+        </w:rPr>
+        <w:t xml:space="preserve"> </w:t>
+      </w:r>
+      <w:r>
+        <w:rPr>
+          <w:rFonts w:ascii="Arial" w:eastAsia="Times New Roman" w:hAnsi="Arial" w:cs="Arial"/>
+          <w:color w:val="000000"/>
+        </w:rPr>
         <w:t>Day 13: S</w:t>
       </w:r>
       <w:r>
@@ -2113,7 +2260,42 @@
           <w:rFonts w:ascii="Arial" w:eastAsia="Times New Roman" w:hAnsi="Arial" w:cs="Arial"/>
           <w:color w:val="000000"/>
         </w:rPr>
+        <w:t>1/2</w:t>
+      </w:r>
+      <w:r>
+        <w:rPr>
+          <w:rFonts w:ascii="Arial" w:eastAsia="Times New Roman" w:hAnsi="Arial" w:cs="Arial"/>
+          <w:color w:val="000000"/>
+        </w:rPr>
+        <w:t>4</w:t>
+      </w:r>
+      <w:r>
+        <w:rPr>
+          <w:rFonts w:ascii="Arial" w:eastAsia="Times New Roman" w:hAnsi="Arial" w:cs="Arial"/>
+          <w:color w:val="000000"/>
+        </w:rPr>
+        <w:t xml:space="preserve"> </w:t>
+      </w:r>
+      <w:r>
+        <w:rPr>
+          <w:rFonts w:ascii="Arial" w:eastAsia="Times New Roman" w:hAnsi="Arial" w:cs="Arial"/>
+          <w:color w:val="000000"/>
+        </w:rPr>
         <w:t>Day 14: Continued S03.01</w:t>
+      </w:r>
+      <w:r>
+        <w:rPr>
+          <w:rFonts w:ascii="Arial" w:eastAsia="Times New Roman" w:hAnsi="Arial" w:cs="Arial"/>
+          <w:color w:val="000000"/>
+        </w:rPr>
+        <w:t>. Complete S03.01</w:t>
+      </w:r>
+      <w:r>
+        <w:rPr>
+          <w:rFonts w:ascii="Arial" w:eastAsia="Times New Roman" w:hAnsi="Arial" w:cs="Arial"/>
+          <w:color w:val="000000"/>
+        </w:rPr>
+        <w:t>. Update Log.</w:t>
       </w:r>
       <w:bookmarkStart w:id="0" w:name="_GoBack"/>
       <w:bookmarkEnd w:id="0"/>

</xml_diff>